<commit_message>
Update GDD to final
</commit_message>
<xml_diff>
--- a/Assets/Documentation/Riddle-MeDungeonGDD.docx
+++ b/Assets/Documentation/Riddle-MeDungeonGDD.docx
@@ -215,7 +215,6 @@
         </w:rPr>
         <w:t>-</w:t>
       </w:r>
-      <w:proofErr w:type="spellStart"/>
       <w:r>
         <w:rPr>
           <w:b/>
@@ -226,7 +225,6 @@
         </w:rPr>
         <w:t>MeDungeon</w:t>
       </w:r>
-      <w:proofErr w:type="spellEnd"/>
     </w:p>
     <w:p>
       <w:pPr>
@@ -1799,7 +1797,14 @@
           <w:sz w:val="20"/>
           <w:szCs w:val="20"/>
         </w:rPr>
-        <w:t>April 2021</w:t>
+        <w:t>May</w:t>
+      </w:r>
+      <w:r>
+        <w:rPr>
+          <w:sz w:val="20"/>
+          <w:szCs w:val="20"/>
+        </w:rPr>
+        <w:t xml:space="preserve"> 2021</w:t>
       </w:r>
     </w:p>
     <w:p>
@@ -1953,7 +1958,46 @@
     </w:p>
     <w:p>
       <w:r>
-        <w:t>The game level is a closed environment set in a small town. Movement in 4 directions is allowed but the town and shop are contained. If the player dies, they respawn back in the town (maybe losing money, maybe only having a few lives, not decided yet). They player gains gold by solving riddles, increasing with the difficulty. Door all relock once the player returns to the town unless they’ve reached the next floor.</w:t>
+        <w:t>The game level is a closed environment set in a small town</w:t>
+      </w:r>
+      <w:r>
+        <w:t xml:space="preserve"> and dungeon</w:t>
+      </w:r>
+      <w:r>
+        <w:t xml:space="preserve">. Movement in 4 directions is allowed but </w:t>
+      </w:r>
+      <w:r>
+        <w:t>the map is contained</w:t>
+      </w:r>
+      <w:r>
+        <w:t>. If the player dies, they respawn back in the town</w:t>
+      </w:r>
+      <w:r>
+        <w:t xml:space="preserve">, losing half of their gold. </w:t>
+      </w:r>
+      <w:r>
+        <w:t>The player gains gold by solving riddles</w:t>
+      </w:r>
+      <w:r>
+        <w:t xml:space="preserve"> and collecting chests</w:t>
+      </w:r>
+      <w:r>
+        <w:t>. Door</w:t>
+      </w:r>
+      <w:r>
+        <w:t>s</w:t>
+      </w:r>
+      <w:r>
+        <w:t xml:space="preserve"> all relock once the player returns to the town unless they’ve </w:t>
+      </w:r>
+      <w:r>
+        <w:t>completed the dungeon</w:t>
+      </w:r>
+      <w:r>
+        <w:t>.</w:t>
+      </w:r>
+      <w:r>
+        <w:t xml:space="preserve"> To activate an item, the Player needs to click it in their inventory.</w:t>
       </w:r>
     </w:p>
     <w:p>
@@ -1967,17 +2011,12 @@
     </w:p>
     <w:p>
       <w:r>
-        <w:t>New Game or Load Save Selection</w:t>
-      </w:r>
-    </w:p>
-    <w:p>
-      <w:r>
         <w:t>Gameplay</w:t>
       </w:r>
     </w:p>
     <w:p>
       <w:r>
-        <w:t>Winning or Losing Screen</w:t>
+        <w:t>Finishing the dungeon opens an area to go that tells the Player that they have completed the game and takes them to the Credits.</w:t>
       </w:r>
     </w:p>
     <w:p>
@@ -2006,27 +2045,38 @@
     </w:p>
     <w:p>
       <w:r>
-        <w:t>W or UP – Move Forward</w:t>
-      </w:r>
-    </w:p>
-    <w:p>
-      <w:r>
-        <w:t>S or DOWN – Move Back</w:t>
-      </w:r>
-    </w:p>
-    <w:p>
-      <w:r>
-        <w:t>A or LEFT – Move Left</w:t>
-      </w:r>
-    </w:p>
-    <w:p>
-      <w:r>
-        <w:t>D or RIGHT – Move Right</w:t>
-      </w:r>
-    </w:p>
-    <w:p>
-      <w:r>
-        <w:t>SPACE – Attack</w:t>
+        <w:t>UP – Move Forward</w:t>
+      </w:r>
+    </w:p>
+    <w:p>
+      <w:r>
+        <w:t>DOWN – Move Back</w:t>
+      </w:r>
+    </w:p>
+    <w:p>
+      <w:r>
+        <w:t>LEFT – Move Left</w:t>
+      </w:r>
+    </w:p>
+    <w:p>
+      <w:r>
+        <w:t>RIGHT – Move Right</w:t>
+      </w:r>
+    </w:p>
+    <w:p>
+      <w:r>
+        <w:t>TAB</w:t>
+      </w:r>
+      <w:r>
+        <w:t xml:space="preserve"> – </w:t>
+      </w:r>
+      <w:r>
+        <w:t>Open Inventory</w:t>
+      </w:r>
+    </w:p>
+    <w:p>
+      <w:r>
+        <w:t>ESC – Open Menu</w:t>
       </w:r>
     </w:p>
     <w:p/>
@@ -2051,7 +2101,10 @@
     </w:p>
     <w:p>
       <w:r>
-        <w:t>Fixed on player in this view</w:t>
+        <w:t xml:space="preserve">Fixed on player in this </w:t>
+      </w:r>
+      <w:r>
+        <w:t>perspective</w:t>
       </w:r>
     </w:p>
     <w:p>
@@ -2127,19 +2180,10 @@
       <w:r>
         <w:t>Both displayed in the top left corner</w:t>
       </w:r>
-    </w:p>
-    <w:p>
-      <w:r>
-        <w:t>More TBD</w:t>
-      </w:r>
-    </w:p>
-    <w:p>
-      <w:pPr>
-        <w:pStyle w:val="Heading3"/>
-        <w:contextualSpacing w:val="0"/>
-      </w:pPr>
       <w:bookmarkStart w:id="5" w:name="_y8uv455gd9uu" w:colFirst="0" w:colLast="0"/>
       <w:bookmarkEnd w:id="5"/>
+    </w:p>
+    <w:p>
       <w:r>
         <w:t>10.2.2 Maps</w:t>
       </w:r>
@@ -2240,7 +2284,7 @@
     </w:p>
     <w:p>
       <w:r>
-        <w:t>Mine not shown since why would I show a maze?</w:t>
+        <w:t>The mine is secret.</w:t>
       </w:r>
     </w:p>
     <w:p>
@@ -2285,22 +2329,31 @@
     </w:p>
     <w:p>
       <w:r>
-        <w:t>Speed: TBD</w:t>
-      </w:r>
-    </w:p>
-    <w:p>
-      <w:r>
-        <w:t>Max Health: Changes with Items and Upgrades</w:t>
-      </w:r>
-    </w:p>
-    <w:p>
-      <w:r>
-        <w:t>Attack Damage: N/A</w:t>
-      </w:r>
-    </w:p>
-    <w:p>
-      <w:r>
-        <w:t>Armor: Changes with Items and Upgrades</w:t>
+        <w:t xml:space="preserve">Speed: </w:t>
+      </w:r>
+      <w:r>
+        <w:t>4 + 1 for each upgrade</w:t>
+      </w:r>
+    </w:p>
+    <w:p>
+      <w:r>
+        <w:t xml:space="preserve">Max Health: </w:t>
+      </w:r>
+      <w:r>
+        <w:t>100 + 10 for each upgrade + 1 for an easter egg</w:t>
+      </w:r>
+    </w:p>
+    <w:p>
+      <w:r>
+        <w:t xml:space="preserve">Armor: </w:t>
+      </w:r>
+      <w:r>
+        <w:t>0 + 2 for each upgrade or potion</w:t>
+      </w:r>
+    </w:p>
+    <w:p>
+      <w:r>
+        <w:t xml:space="preserve"> - Armor negates a flat amount of damage based on the level of armor</w:t>
       </w:r>
     </w:p>
     <w:p>
@@ -2329,39 +2382,19 @@
     </w:p>
     <w:p>
       <w:r>
-        <w:t>Attack: Attack animation in direction last moved</w:t>
-      </w:r>
-    </w:p>
-    <w:p>
-      <w:r>
-        <w:t>Death: Probably but not implemented yet</w:t>
-      </w:r>
-    </w:p>
-    <w:p>
-      <w:pPr>
-        <w:pStyle w:val="Heading2"/>
+        <w:t xml:space="preserve">Death: </w:t>
+      </w:r>
+      <w:r>
+        <w:t>Repeating death animation until ‘Respawn’ selected</w:t>
+      </w:r>
+    </w:p>
+    <w:p>
+      <w:pPr>
+        <w:pStyle w:val="Heading1"/>
         <w:contextualSpacing w:val="0"/>
       </w:pPr>
       <w:bookmarkStart w:id="6" w:name="_oqjxh9cj4ynb" w:colFirst="0" w:colLast="0"/>
       <w:bookmarkEnd w:id="6"/>
-      <w:r>
-        <w:t xml:space="preserve">11.4 </w:t>
-      </w:r>
-      <w:r>
-        <w:tab/>
-        <w:t>Weapons</w:t>
-      </w:r>
-    </w:p>
-    <w:p>
-      <w:r>
-        <w:t>Just the pickaxe used to hit crates</w:t>
-      </w:r>
-    </w:p>
-    <w:p>
-      <w:pPr>
-        <w:pStyle w:val="Heading1"/>
-        <w:contextualSpacing w:val="0"/>
-      </w:pPr>
       <w:r>
         <w:t>12 Player Line-up</w:t>
       </w:r>
@@ -2460,6 +2493,16 @@
       </w:r>
     </w:p>
     <w:p>
+      <w:r>
+        <w:t>Wood and purple spaces provide the boundaries for the tutorial floor and floor 1</w:t>
+      </w:r>
+    </w:p>
+    <w:p>
+      <w:r>
+        <w:t>The boundaries of floor 2 are just the void, black spaces. Purple spaces take you to prison if you touch them.</w:t>
+      </w:r>
+    </w:p>
+    <w:p>
       <w:pPr>
         <w:pStyle w:val="Heading2"/>
         <w:contextualSpacing w:val="0"/>
@@ -2479,7 +2522,10 @@
     </w:p>
     <w:p>
       <w:r>
-        <w:t>Mines bounded by wood logs.</w:t>
+        <w:t>Mines bounded by wood logs</w:t>
+      </w:r>
+      <w:r>
+        <w:t>, purple, and black spaces.</w:t>
       </w:r>
     </w:p>
     <w:p>
@@ -2494,7 +2540,15 @@
     </w:p>
     <w:p>
       <w:r>
-        <w:t>Traps TBD</w:t>
+        <w:t xml:space="preserve">Traps </w:t>
+      </w:r>
+      <w:r>
+        <w:t>are scattered throughout to make areas more difficult.</w:t>
+      </w:r>
+    </w:p>
+    <w:p>
+      <w:r>
+        <w:t>On floor 2, purple spaces are a new trap that causes you to fall to prison, a spiral of purple spaces that takes focus to escape.</w:t>
       </w:r>
     </w:p>
     <w:p>
@@ -2517,7 +2571,27 @@
     </w:p>
     <w:p>
       <w:r>
-        <w:t>None yet</w:t>
+        <w:t>Main menu background music</w:t>
+      </w:r>
+    </w:p>
+    <w:p>
+      <w:r>
+        <w:t>Forest area background music</w:t>
+      </w:r>
+    </w:p>
+    <w:p>
+      <w:r>
+        <w:t>Mine background music</w:t>
+      </w:r>
+    </w:p>
+    <w:p>
+      <w:r>
+        <w:t>Spike and bear trap use the same sound effect</w:t>
+      </w:r>
+    </w:p>
+    <w:p>
+      <w:r>
+        <w:t>Fire trap sound effect</w:t>
       </w:r>
     </w:p>
     <w:p>
@@ -2536,7 +2610,7 @@
     </w:p>
     <w:p>
       <w:r>
-        <w:t>Finish game</w:t>
+        <w:t>Adding Saving/Loading</w:t>
       </w:r>
     </w:p>
     <w:p>
@@ -2558,21 +2632,12 @@
           <w:szCs w:val="20"/>
         </w:rPr>
       </w:pPr>
-      <w:proofErr w:type="spellStart"/>
-      <w:r>
-        <w:rPr>
-          <w:sz w:val="20"/>
-          <w:szCs w:val="20"/>
-        </w:rPr>
-        <w:t>AhNinniah</w:t>
-      </w:r>
-      <w:proofErr w:type="spellEnd"/>
-      <w:r>
-        <w:rPr>
-          <w:sz w:val="20"/>
-          <w:szCs w:val="20"/>
-        </w:rPr>
-        <w:t xml:space="preserve"> (2018, October 29). Free Game Items. In Unity Asset Store. Retrieved from</w:t>
+      <w:r>
+        <w:rPr>
+          <w:sz w:val="20"/>
+          <w:szCs w:val="20"/>
+        </w:rPr>
+        <w:t>AhNinniah (2018, October 29). Free Game Items. In Unity Asset Store. Retrieved from</w:t>
       </w:r>
     </w:p>
     <w:p>
@@ -2616,37 +2681,12 @@
           <w:szCs w:val="20"/>
         </w:rPr>
       </w:pPr>
-      <w:proofErr w:type="spellStart"/>
-      <w:r>
-        <w:rPr>
-          <w:sz w:val="20"/>
-          <w:szCs w:val="20"/>
-        </w:rPr>
-        <w:t>Ansimuz</w:t>
-      </w:r>
-      <w:proofErr w:type="spellEnd"/>
-      <w:r>
-        <w:rPr>
-          <w:sz w:val="20"/>
-          <w:szCs w:val="20"/>
-        </w:rPr>
-        <w:t xml:space="preserve"> (n.d.). </w:t>
-      </w:r>
-      <w:proofErr w:type="spellStart"/>
-      <w:r>
-        <w:rPr>
-          <w:sz w:val="20"/>
-          <w:szCs w:val="20"/>
-        </w:rPr>
-        <w:t>Patreon's</w:t>
-      </w:r>
-      <w:proofErr w:type="spellEnd"/>
-      <w:r>
-        <w:rPr>
-          <w:sz w:val="20"/>
-          <w:szCs w:val="20"/>
-        </w:rPr>
-        <w:t xml:space="preserve"> Top Down Collection. In itch.io. Retrieved from</w:t>
+      <w:r>
+        <w:rPr>
+          <w:sz w:val="20"/>
+          <w:szCs w:val="20"/>
+        </w:rPr>
+        <w:t>Ansimuz (n.d.). Patreon's Top Down Collection. In itch.io. Retrieved from</w:t>
       </w:r>
     </w:p>
     <w:p>
@@ -2690,21 +2730,12 @@
           <w:szCs w:val="20"/>
         </w:rPr>
       </w:pPr>
-      <w:proofErr w:type="spellStart"/>
-      <w:r>
-        <w:rPr>
-          <w:sz w:val="20"/>
-          <w:szCs w:val="20"/>
-        </w:rPr>
-        <w:t>Brackeys</w:t>
-      </w:r>
-      <w:proofErr w:type="spellEnd"/>
-      <w:r>
-        <w:rPr>
-          <w:sz w:val="20"/>
-          <w:szCs w:val="20"/>
-        </w:rPr>
-        <w:t>, . (2017, May 31). Introduction to AUDIO in Unity. In YouTube. Retrieved from</w:t>
+      <w:r>
+        <w:rPr>
+          <w:sz w:val="20"/>
+          <w:szCs w:val="20"/>
+        </w:rPr>
+        <w:t>Brackeys, . (2017, May 31). Introduction to AUDIO in Unity. In YouTube. Retrieved from</w:t>
       </w:r>
     </w:p>
     <w:p>
@@ -2748,21 +2779,12 @@
           <w:szCs w:val="20"/>
         </w:rPr>
       </w:pPr>
-      <w:proofErr w:type="spellStart"/>
-      <w:r>
-        <w:rPr>
-          <w:sz w:val="20"/>
-          <w:szCs w:val="20"/>
-        </w:rPr>
-        <w:t>Brackeys</w:t>
-      </w:r>
-      <w:proofErr w:type="spellEnd"/>
-      <w:r>
-        <w:rPr>
-          <w:sz w:val="20"/>
-          <w:szCs w:val="20"/>
-        </w:rPr>
-        <w:t xml:space="preserve"> (2018, December 2). SAVE &amp; LOAD SYSTEM in Unity. In YouTube. Retrieved from</w:t>
+      <w:r>
+        <w:rPr>
+          <w:sz w:val="20"/>
+          <w:szCs w:val="20"/>
+        </w:rPr>
+        <w:t>Brackeys (2018, December 2). SAVE &amp; LOAD SYSTEM in Unity. In YouTube. Retrieved from</w:t>
       </w:r>
     </w:p>
     <w:p>
@@ -2811,55 +2833,7 @@
           <w:sz w:val="20"/>
           <w:szCs w:val="20"/>
         </w:rPr>
-        <w:t xml:space="preserve">Conway Jr., D., Nila122, Sjolund, J., </w:t>
-      </w:r>
-      <w:proofErr w:type="spellStart"/>
-      <w:r>
-        <w:rPr>
-          <w:sz w:val="20"/>
-          <w:szCs w:val="20"/>
-        </w:rPr>
-        <w:t>Challener</w:t>
-      </w:r>
-      <w:proofErr w:type="spellEnd"/>
-      <w:r>
-        <w:rPr>
-          <w:sz w:val="20"/>
-          <w:szCs w:val="20"/>
-        </w:rPr>
-        <w:t xml:space="preserve">, S., Brimhall, T., Whitlock, M., </w:t>
-      </w:r>
-      <w:proofErr w:type="spellStart"/>
-      <w:r>
-        <w:rPr>
-          <w:sz w:val="20"/>
-          <w:szCs w:val="20"/>
-        </w:rPr>
-        <w:t>Krohn</w:t>
-      </w:r>
-      <w:proofErr w:type="spellEnd"/>
-      <w:r>
-        <w:rPr>
-          <w:sz w:val="20"/>
-          <w:szCs w:val="20"/>
-        </w:rPr>
-        <w:t xml:space="preserve">, M., &amp; </w:t>
-      </w:r>
-      <w:proofErr w:type="spellStart"/>
-      <w:r>
-        <w:rPr>
-          <w:sz w:val="20"/>
-          <w:szCs w:val="20"/>
-        </w:rPr>
-        <w:t>Untinen</w:t>
-      </w:r>
-      <w:proofErr w:type="spellEnd"/>
-      <w:r>
-        <w:rPr>
-          <w:sz w:val="20"/>
-          <w:szCs w:val="20"/>
-        </w:rPr>
-        <w:t>, T.</w:t>
+        <w:t>Conway Jr., D., Nila122, Sjolund, J., Challener, S., Brimhall, T., Whitlock, M., Krohn, M., &amp; Untinen, T.</w:t>
       </w:r>
     </w:p>
     <w:p>
@@ -2875,23 +2849,7 @@
           <w:sz w:val="20"/>
           <w:szCs w:val="20"/>
         </w:rPr>
-        <w:t xml:space="preserve">(n.d.). Universal LPC </w:t>
-      </w:r>
-      <w:proofErr w:type="spellStart"/>
-      <w:r>
-        <w:rPr>
-          <w:sz w:val="20"/>
-          <w:szCs w:val="20"/>
-        </w:rPr>
-        <w:t>Spritesheet</w:t>
-      </w:r>
-      <w:proofErr w:type="spellEnd"/>
-      <w:r>
-        <w:rPr>
-          <w:sz w:val="20"/>
-          <w:szCs w:val="20"/>
-        </w:rPr>
-        <w:t xml:space="preserve"> Character Generator. In github.com. Retrieved from</w:t>
+        <w:t>(n.d.). Universal LPC Spritesheet Character Generator. In github.com. Retrieved from</w:t>
       </w:r>
     </w:p>
     <w:p>
@@ -2935,53 +2893,12 @@
           <w:szCs w:val="20"/>
         </w:rPr>
       </w:pPr>
-      <w:proofErr w:type="spellStart"/>
-      <w:r>
-        <w:rPr>
-          <w:sz w:val="20"/>
-          <w:szCs w:val="20"/>
-        </w:rPr>
-        <w:t>Deathscyp</w:t>
-      </w:r>
-      <w:proofErr w:type="spellEnd"/>
-      <w:r>
-        <w:rPr>
-          <w:sz w:val="20"/>
-          <w:szCs w:val="20"/>
-        </w:rPr>
-        <w:t xml:space="preserve">, . (2018). </w:t>
-      </w:r>
-      <w:proofErr w:type="spellStart"/>
-      <w:r>
-        <w:rPr>
-          <w:sz w:val="20"/>
-          <w:szCs w:val="20"/>
-        </w:rPr>
-        <w:t>Spiketrap</w:t>
-      </w:r>
-      <w:proofErr w:type="spellEnd"/>
-      <w:r>
-        <w:rPr>
-          <w:sz w:val="20"/>
-          <w:szCs w:val="20"/>
-        </w:rPr>
-        <w:t xml:space="preserve">. On </w:t>
-      </w:r>
-      <w:proofErr w:type="spellStart"/>
-      <w:r>
-        <w:rPr>
-          <w:sz w:val="20"/>
-          <w:szCs w:val="20"/>
-        </w:rPr>
-        <w:t>Deathscyp</w:t>
-      </w:r>
-      <w:proofErr w:type="spellEnd"/>
-      <w:r>
-        <w:rPr>
-          <w:sz w:val="20"/>
-          <w:szCs w:val="20"/>
-        </w:rPr>
-        <w:t xml:space="preserve"> Factory [Online sound recording]. Retrieved from</w:t>
+      <w:r>
+        <w:rPr>
+          <w:sz w:val="20"/>
+          <w:szCs w:val="20"/>
+        </w:rPr>
+        <w:t>Deathscyp, . (2018). Spiketrap. On Deathscyp Factory [Online sound recording]. Retrieved from</w:t>
       </w:r>
     </w:p>
     <w:p>
@@ -3025,21 +2942,12 @@
           <w:szCs w:val="20"/>
         </w:rPr>
       </w:pPr>
-      <w:proofErr w:type="spellStart"/>
-      <w:r>
-        <w:rPr>
-          <w:sz w:val="20"/>
-          <w:szCs w:val="20"/>
-        </w:rPr>
-        <w:t>Donvito</w:t>
-      </w:r>
-      <w:proofErr w:type="spellEnd"/>
-      <w:r>
-        <w:rPr>
-          <w:sz w:val="20"/>
-          <w:szCs w:val="20"/>
-        </w:rPr>
-        <w:t>, T. (2020, April 30). 101 Riddles That Will Stump You Every Time (But Don’t Worry—We’ll Give</w:t>
+      <w:r>
+        <w:rPr>
+          <w:sz w:val="20"/>
+          <w:szCs w:val="20"/>
+        </w:rPr>
+        <w:t>Donvito, T. (2020, April 30). 101 Riddles That Will Stump You Every Time (But Don’t Worry—We’ll Give</w:t>
       </w:r>
     </w:p>
     <w:p>
@@ -3095,55 +3003,30 @@
           <w:sz w:val="20"/>
           <w:szCs w:val="20"/>
         </w:rPr>
-        <w:t xml:space="preserve">James, C. (Artist). (2021). </w:t>
-      </w:r>
-      <w:proofErr w:type="spellStart"/>
-      <w:r>
-        <w:rPr>
-          <w:sz w:val="20"/>
-          <w:szCs w:val="20"/>
-        </w:rPr>
-        <w:t>RiddleIcon</w:t>
-      </w:r>
-      <w:proofErr w:type="spellEnd"/>
-      <w:r>
-        <w:rPr>
-          <w:sz w:val="20"/>
-          <w:szCs w:val="20"/>
-        </w:rPr>
-        <w:t>.</w:t>
-      </w:r>
-    </w:p>
-    <w:p>
-      <w:pPr>
-        <w:rPr>
-          <w:sz w:val="20"/>
-          <w:szCs w:val="20"/>
-        </w:rPr>
-      </w:pPr>
-    </w:p>
-    <w:p>
-      <w:pPr>
-        <w:rPr>
-          <w:sz w:val="20"/>
-          <w:szCs w:val="20"/>
-        </w:rPr>
-      </w:pPr>
-      <w:proofErr w:type="spellStart"/>
-      <w:r>
-        <w:rPr>
-          <w:sz w:val="20"/>
-          <w:szCs w:val="20"/>
-        </w:rPr>
-        <w:t>JayHu</w:t>
-      </w:r>
-      <w:proofErr w:type="spellEnd"/>
-      <w:r>
-        <w:rPr>
-          <w:sz w:val="20"/>
-          <w:szCs w:val="20"/>
-        </w:rPr>
-        <w:t>, . (2020). Forest. On forest [Online sound recording]. Retrieved from</w:t>
+        <w:t>James, C. (Artist). (2021). RiddleIcon.</w:t>
+      </w:r>
+    </w:p>
+    <w:p>
+      <w:pPr>
+        <w:rPr>
+          <w:sz w:val="20"/>
+          <w:szCs w:val="20"/>
+        </w:rPr>
+      </w:pPr>
+    </w:p>
+    <w:p>
+      <w:pPr>
+        <w:rPr>
+          <w:sz w:val="20"/>
+          <w:szCs w:val="20"/>
+        </w:rPr>
+      </w:pPr>
+      <w:r>
+        <w:rPr>
+          <w:sz w:val="20"/>
+          <w:szCs w:val="20"/>
+        </w:rPr>
+        <w:t>JayHu, . (2020). Forest. On forest [Online sound recording]. Retrieved from</w:t>
       </w:r>
     </w:p>
     <w:p>
@@ -3192,23 +3075,7 @@
           <w:sz w:val="20"/>
           <w:szCs w:val="20"/>
         </w:rPr>
-        <w:t xml:space="preserve">Lately Kind of Yeah, . (2019). The Menu Alter. On </w:t>
-      </w:r>
-      <w:proofErr w:type="spellStart"/>
-      <w:r>
-        <w:rPr>
-          <w:sz w:val="20"/>
-          <w:szCs w:val="20"/>
-        </w:rPr>
-        <w:t>Espers</w:t>
-      </w:r>
-      <w:proofErr w:type="spellEnd"/>
-      <w:r>
-        <w:rPr>
-          <w:sz w:val="20"/>
-          <w:szCs w:val="20"/>
-        </w:rPr>
-        <w:t xml:space="preserve"> [Online sound recording]. </w:t>
+        <w:t xml:space="preserve">Lately Kind of Yeah, . (2019). The Menu Alter. On Espers [Online sound recording]. </w:t>
       </w:r>
     </w:p>
     <w:p>
@@ -3378,37 +3245,12 @@
           <w:szCs w:val="20"/>
         </w:rPr>
       </w:pPr>
-      <w:proofErr w:type="spellStart"/>
-      <w:r>
-        <w:rPr>
-          <w:sz w:val="20"/>
-          <w:szCs w:val="20"/>
-        </w:rPr>
-        <w:t>Phlair</w:t>
-      </w:r>
-      <w:proofErr w:type="spellEnd"/>
-      <w:r>
-        <w:rPr>
-          <w:sz w:val="20"/>
-          <w:szCs w:val="20"/>
-        </w:rPr>
-        <w:t xml:space="preserve">, . (2017). Dungeon Ambiance. On </w:t>
-      </w:r>
-      <w:proofErr w:type="spellStart"/>
-      <w:r>
-        <w:rPr>
-          <w:sz w:val="20"/>
-          <w:szCs w:val="20"/>
-        </w:rPr>
-        <w:t>PhlairSounds</w:t>
-      </w:r>
-      <w:proofErr w:type="spellEnd"/>
-      <w:r>
-        <w:rPr>
-          <w:sz w:val="20"/>
-          <w:szCs w:val="20"/>
-        </w:rPr>
-        <w:t xml:space="preserve"> [Online sound recording]. Retrieved from</w:t>
+      <w:r>
+        <w:rPr>
+          <w:sz w:val="20"/>
+          <w:szCs w:val="20"/>
+        </w:rPr>
+        <w:t>Phlair, . (2017). Dungeon Ambiance. On PhlairSounds [Online sound recording]. Retrieved from</w:t>
       </w:r>
     </w:p>
     <w:p>
@@ -3452,21 +3294,12 @@
           <w:szCs w:val="20"/>
         </w:rPr>
       </w:pPr>
-      <w:proofErr w:type="spellStart"/>
-      <w:r>
-        <w:rPr>
-          <w:sz w:val="20"/>
-          <w:szCs w:val="20"/>
-        </w:rPr>
-        <w:t>Stealthix</w:t>
-      </w:r>
-      <w:proofErr w:type="spellEnd"/>
-      <w:r>
-        <w:rPr>
-          <w:sz w:val="20"/>
-          <w:szCs w:val="20"/>
-        </w:rPr>
-        <w:t xml:space="preserve"> (n.d.). Animated Traps. In itch.io. Retrieved from </w:t>
+      <w:r>
+        <w:rPr>
+          <w:sz w:val="20"/>
+          <w:szCs w:val="20"/>
+        </w:rPr>
+        <w:t xml:space="preserve">Stealthix (n.d.). Animated Traps. In itch.io. Retrieved from </w:t>
       </w:r>
       <w:hyperlink r:id="rId48" w:history="1">
         <w:r>
@@ -3550,21 +3383,12 @@
           <w:szCs w:val="20"/>
         </w:rPr>
       </w:pPr>
-      <w:proofErr w:type="spellStart"/>
-      <w:r>
-        <w:rPr>
-          <w:sz w:val="20"/>
-          <w:szCs w:val="20"/>
-        </w:rPr>
-        <w:t>wjl</w:t>
-      </w:r>
-      <w:proofErr w:type="spellEnd"/>
-      <w:r>
-        <w:rPr>
-          <w:sz w:val="20"/>
-          <w:szCs w:val="20"/>
-        </w:rPr>
-        <w:t>, . (2018). Short-Fireball-Woosh. [Online sound recording]. Retrieved from</w:t>
+      <w:r>
+        <w:rPr>
+          <w:sz w:val="20"/>
+          <w:szCs w:val="20"/>
+        </w:rPr>
+        <w:t>wjl, . (2018). Short-Fireball-Woosh. [Online sound recording]. Retrieved from</w:t>
       </w:r>
     </w:p>
     <w:p>

</xml_diff>